<commit_message>
Selectores Dinamicos y comentarios
Se crea el primer selector dinamico con valores de la base de datos que permite cifrar el valor del catalogo.
Se hacen archivos maqueta para continuar con el trabajo.
Se añaden comentarios a funciones
</commit_message>
<xml_diff>
--- a/COMANDOS PROYECTO ALCALDIA[1].docx
+++ b/COMANDOS PROYECTO ALCALDIA[1].docx
@@ -488,6 +488,40 @@
       <w:proofErr w:type="spellStart"/>
       <w:r>
         <w:t>react-devtools</w:t>
+      </w:r>
+      <w:proofErr w:type="spellEnd"/>
+    </w:p>
+    <w:p>
+      <w:pPr>
+        <w:spacing w:after="0" w:line="240" w:lineRule="auto"/>
+      </w:pPr>
+      <w:r>
+        <w:t>CIFRADOR AES PARA LA SEGURIDAD DE INFORMACIÓN QUE LE DEJEMOS AL BROWSER.</w:t>
+      </w:r>
+    </w:p>
+    <w:p>
+      <w:pPr>
+        <w:spacing w:after="0" w:line="240" w:lineRule="auto"/>
+      </w:pPr>
+      <w:proofErr w:type="spellStart"/>
+      <w:r>
+        <w:t>Pip</w:t>
+      </w:r>
+      <w:proofErr w:type="spellEnd"/>
+      <w:r>
+        <w:t xml:space="preserve"> </w:t>
+      </w:r>
+      <w:proofErr w:type="spellStart"/>
+      <w:r>
+        <w:t>install</w:t>
+      </w:r>
+      <w:proofErr w:type="spellEnd"/>
+      <w:r>
+        <w:t xml:space="preserve"> </w:t>
+      </w:r>
+      <w:proofErr w:type="spellStart"/>
+      <w:r>
+        <w:t>cryptography</w:t>
       </w:r>
       <w:proofErr w:type="spellEnd"/>
       <w:r>

</xml_diff>

<commit_message>
Genera Exceles de la consulta en el componente consulta
</commit_message>
<xml_diff>
--- a/COMANDOS PROYECTO ALCALDIA[1].docx
+++ b/COMANDOS PROYECTO ALCALDIA[1].docx
@@ -7,357 +7,153 @@
         <w:spacing w:after="0" w:line="240" w:lineRule="auto"/>
       </w:pPr>
       <w:r>
-        <w:t xml:space="preserve">Crear el proyecto en </w:t>
-      </w:r>
-      <w:proofErr w:type="spellStart"/>
-      <w:r>
-        <w:t>react</w:t>
-      </w:r>
-      <w:proofErr w:type="spellEnd"/>
-    </w:p>
-    <w:p>
-      <w:pPr>
-        <w:spacing w:after="0" w:line="240" w:lineRule="auto"/>
-      </w:pPr>
-      <w:proofErr w:type="spellStart"/>
-      <w:r>
-        <w:t>npm</w:t>
-      </w:r>
-      <w:proofErr w:type="spellEnd"/>
+        <w:t>Crear el proyecto en react</w:t>
+      </w:r>
+    </w:p>
+    <w:p>
+      <w:pPr>
+        <w:spacing w:after="0" w:line="240" w:lineRule="auto"/>
+      </w:pPr>
+      <w:r>
+        <w:t>npm create vite@latest frontend --template react</w:t>
+      </w:r>
+    </w:p>
+    <w:p>
+      <w:pPr>
+        <w:spacing w:after="0" w:line="240" w:lineRule="auto"/>
+      </w:pPr>
+      <w:r>
+        <w:t>Instalarlo</w:t>
+      </w:r>
+    </w:p>
+    <w:p>
+      <w:pPr>
+        <w:spacing w:after="0" w:line="240" w:lineRule="auto"/>
+      </w:pPr>
+      <w:r>
+        <w:t>Npm install</w:t>
+      </w:r>
+    </w:p>
+    <w:p>
+      <w:pPr>
+        <w:spacing w:after="0" w:line="240" w:lineRule="auto"/>
+      </w:pPr>
+      <w:r>
+        <w:t>Correr el servidor local</w:t>
+      </w:r>
+    </w:p>
+    <w:p>
+      <w:pPr>
+        <w:spacing w:after="0" w:line="240" w:lineRule="auto"/>
+      </w:pPr>
+      <w:r>
+        <w:t>Npm run dev</w:t>
+      </w:r>
+    </w:p>
+    <w:p>
+      <w:pPr>
+        <w:spacing w:after="0" w:line="240" w:lineRule="auto"/>
+      </w:pPr>
+      <w:r>
+        <w:t>Instalar Bootstrap :</w:t>
+      </w:r>
+      <w:r>
+        <w:br/>
+      </w:r>
+      <w:r>
+        <w:t>npm install bootstrap react-bootstrap</w:t>
+      </w:r>
+    </w:p>
+    <w:p>
+      <w:pPr>
+        <w:spacing w:after="0" w:line="240" w:lineRule="auto"/>
+      </w:pPr>
+      <w:r>
+        <w:t xml:space="preserve">Instalación de React Router para la </w:t>
+      </w:r>
+      <w:r>
+        <w:t>nave</w:t>
+      </w:r>
+      <w:r>
+        <w:t>gación entre paginas de react</w:t>
+      </w:r>
+      <w:r>
+        <w:br/>
+      </w:r>
+      <w:r>
+        <w:t>npm install react-router-dom</w:t>
+      </w:r>
       <w:r>
         <w:t xml:space="preserve"> </w:t>
       </w:r>
-      <w:proofErr w:type="spellStart"/>
-      <w:r>
-        <w:t>create</w:t>
-      </w:r>
-      <w:proofErr w:type="spellEnd"/>
-      <w:r>
-        <w:t xml:space="preserve"> </w:t>
-      </w:r>
-      <w:proofErr w:type="spellStart"/>
-      <w:r>
-        <w:t>vite@latest</w:t>
-      </w:r>
-      <w:proofErr w:type="spellEnd"/>
-      <w:r>
-        <w:t xml:space="preserve"> </w:t>
-      </w:r>
-      <w:proofErr w:type="spellStart"/>
-      <w:r>
-        <w:t>frontend</w:t>
-      </w:r>
-      <w:proofErr w:type="spellEnd"/>
-      <w:r>
-        <w:t xml:space="preserve"> --</w:t>
-      </w:r>
-      <w:proofErr w:type="spellStart"/>
-      <w:r>
-        <w:t>template</w:t>
-      </w:r>
-      <w:proofErr w:type="spellEnd"/>
-      <w:r>
-        <w:t xml:space="preserve"> </w:t>
-      </w:r>
-      <w:proofErr w:type="spellStart"/>
-      <w:r>
-        <w:t>react</w:t>
-      </w:r>
-      <w:proofErr w:type="spellEnd"/>
-    </w:p>
-    <w:p>
-      <w:pPr>
-        <w:spacing w:after="0" w:line="240" w:lineRule="auto"/>
-      </w:pPr>
-      <w:r>
-        <w:t>Instalarlo</w:t>
-      </w:r>
-    </w:p>
-    <w:p>
-      <w:pPr>
-        <w:spacing w:after="0" w:line="240" w:lineRule="auto"/>
-      </w:pPr>
-      <w:proofErr w:type="spellStart"/>
-      <w:r>
-        <w:t>Npm</w:t>
-      </w:r>
-      <w:proofErr w:type="spellEnd"/>
-      <w:r>
-        <w:t xml:space="preserve"> </w:t>
-      </w:r>
-      <w:proofErr w:type="spellStart"/>
-      <w:r>
-        <w:t>install</w:t>
-      </w:r>
-      <w:proofErr w:type="spellEnd"/>
-    </w:p>
-    <w:p>
-      <w:pPr>
-        <w:spacing w:after="0" w:line="240" w:lineRule="auto"/>
-      </w:pPr>
-      <w:r>
-        <w:t>Correr el servidor local</w:t>
-      </w:r>
-    </w:p>
-    <w:p>
-      <w:pPr>
-        <w:spacing w:after="0" w:line="240" w:lineRule="auto"/>
-      </w:pPr>
-      <w:proofErr w:type="spellStart"/>
-      <w:r>
-        <w:t>Npm</w:t>
-      </w:r>
-      <w:proofErr w:type="spellEnd"/>
-      <w:r>
-        <w:t xml:space="preserve"> run </w:t>
-      </w:r>
-      <w:proofErr w:type="spellStart"/>
-      <w:r>
-        <w:t>dev</w:t>
-      </w:r>
-      <w:proofErr w:type="spellEnd"/>
-    </w:p>
-    <w:p>
-      <w:pPr>
-        <w:spacing w:after="0" w:line="240" w:lineRule="auto"/>
-      </w:pPr>
-      <w:r>
-        <w:t xml:space="preserve">Instalar </w:t>
-      </w:r>
-      <w:proofErr w:type="gramStart"/>
-      <w:r>
-        <w:t>Bootstrap :</w:t>
-      </w:r>
-      <w:proofErr w:type="gramEnd"/>
+    </w:p>
+    <w:p>
+      <w:pPr>
+        <w:spacing w:after="0" w:line="240" w:lineRule="auto"/>
+      </w:pPr>
+      <w:r>
+        <w:t>Instalar axios ( Permitirá hacer peticiones entre el front y el back)</w:t>
+      </w:r>
+    </w:p>
+    <w:p>
+      <w:pPr>
+        <w:spacing w:after="0" w:line="240" w:lineRule="auto"/>
+      </w:pPr>
+      <w:r>
+        <w:t>npm install axios</w:t>
+      </w:r>
       <w:r>
         <w:br/>
       </w:r>
-      <w:proofErr w:type="spellStart"/>
-      <w:r>
-        <w:t>npm</w:t>
-      </w:r>
-      <w:proofErr w:type="spellEnd"/>
-      <w:r>
-        <w:t xml:space="preserve"> </w:t>
-      </w:r>
-      <w:proofErr w:type="spellStart"/>
-      <w:r>
-        <w:t>install</w:t>
-      </w:r>
-      <w:proofErr w:type="spellEnd"/>
-      <w:r>
-        <w:t xml:space="preserve"> </w:t>
-      </w:r>
-      <w:proofErr w:type="spellStart"/>
-      <w:r>
-        <w:t>bootstrap</w:t>
-      </w:r>
-      <w:proofErr w:type="spellEnd"/>
-      <w:r>
-        <w:t xml:space="preserve"> </w:t>
-      </w:r>
-      <w:proofErr w:type="spellStart"/>
-      <w:r>
-        <w:t>react-bootstrap</w:t>
-      </w:r>
-      <w:proofErr w:type="spellEnd"/>
-    </w:p>
-    <w:p>
-      <w:pPr>
-        <w:spacing w:after="0" w:line="240" w:lineRule="auto"/>
-      </w:pPr>
-      <w:r>
-        <w:t xml:space="preserve">Instalación de </w:t>
-      </w:r>
-      <w:proofErr w:type="spellStart"/>
-      <w:r>
-        <w:t>React</w:t>
-      </w:r>
-      <w:proofErr w:type="spellEnd"/>
-      <w:r>
-        <w:t xml:space="preserve"> </w:t>
-      </w:r>
-      <w:proofErr w:type="spellStart"/>
-      <w:r>
-        <w:t>Router</w:t>
-      </w:r>
-      <w:proofErr w:type="spellEnd"/>
-      <w:r>
-        <w:t xml:space="preserve"> para la </w:t>
-      </w:r>
-      <w:r>
-        <w:t>nave</w:t>
-      </w:r>
-      <w:r>
-        <w:t xml:space="preserve">gación entre </w:t>
-      </w:r>
-      <w:proofErr w:type="spellStart"/>
-      <w:r>
-        <w:t>paginas</w:t>
-      </w:r>
-      <w:proofErr w:type="spellEnd"/>
-      <w:r>
-        <w:t xml:space="preserve"> de </w:t>
-      </w:r>
-      <w:proofErr w:type="spellStart"/>
-      <w:r>
-        <w:t>react</w:t>
-      </w:r>
-      <w:proofErr w:type="spellEnd"/>
+      <w:r>
+        <w:t>npm install jspdf jspdf-autotable</w:t>
+      </w:r>
+      <w:r>
+        <w:t xml:space="preserve"> (permite generar pdf </w:t>
+      </w:r>
+      <w:r>
+        <w:t>)</w:t>
+      </w:r>
       <w:r>
         <w:br/>
       </w:r>
-      <w:proofErr w:type="spellStart"/>
-      <w:r>
-        <w:t>npm</w:t>
-      </w:r>
-      <w:proofErr w:type="spellEnd"/>
-      <w:r>
-        <w:t xml:space="preserve"> </w:t>
-      </w:r>
-      <w:proofErr w:type="spellStart"/>
-      <w:r>
-        <w:t>install</w:t>
-      </w:r>
-      <w:proofErr w:type="spellEnd"/>
-      <w:r>
-        <w:t xml:space="preserve"> </w:t>
-      </w:r>
-      <w:proofErr w:type="spellStart"/>
-      <w:r>
-        <w:t>react</w:t>
-      </w:r>
-      <w:proofErr w:type="spellEnd"/>
-      <w:r>
-        <w:t>-</w:t>
-      </w:r>
-      <w:proofErr w:type="spellStart"/>
-      <w:r>
-        <w:t>router</w:t>
-      </w:r>
-      <w:proofErr w:type="spellEnd"/>
-      <w:r>
-        <w:t>-dom</w:t>
-      </w:r>
-      <w:r>
-        <w:t xml:space="preserve"> </w:t>
-      </w:r>
-    </w:p>
-    <w:p>
-      <w:pPr>
-        <w:spacing w:after="0" w:line="240" w:lineRule="auto"/>
-      </w:pPr>
-      <w:r>
-        <w:t xml:space="preserve">Instalar </w:t>
-      </w:r>
-      <w:proofErr w:type="spellStart"/>
-      <w:r>
-        <w:t>axios</w:t>
-      </w:r>
-      <w:proofErr w:type="spellEnd"/>
-      <w:r>
-        <w:t xml:space="preserve"> </w:t>
-      </w:r>
-      <w:proofErr w:type="gramStart"/>
-      <w:r>
-        <w:t>( Permitirá</w:t>
-      </w:r>
-      <w:proofErr w:type="gramEnd"/>
-      <w:r>
-        <w:t xml:space="preserve"> hacer peticiones entre el </w:t>
-      </w:r>
-      <w:proofErr w:type="spellStart"/>
-      <w:r>
-        <w:t>front</w:t>
-      </w:r>
-      <w:proofErr w:type="spellEnd"/>
-      <w:r>
-        <w:t xml:space="preserve"> y el back)</w:t>
-      </w:r>
-    </w:p>
-    <w:p>
-      <w:pPr>
-        <w:spacing w:after="0" w:line="240" w:lineRule="auto"/>
-      </w:pPr>
-      <w:proofErr w:type="spellStart"/>
-      <w:r>
-        <w:t>npm</w:t>
-      </w:r>
-      <w:proofErr w:type="spellEnd"/>
-      <w:r>
-        <w:t xml:space="preserve"> </w:t>
-      </w:r>
-      <w:proofErr w:type="spellStart"/>
-      <w:r>
-        <w:t>install</w:t>
-      </w:r>
-      <w:proofErr w:type="spellEnd"/>
-      <w:r>
-        <w:t xml:space="preserve"> </w:t>
-      </w:r>
-      <w:proofErr w:type="spellStart"/>
-      <w:r>
-        <w:t>axios</w:t>
-      </w:r>
-      <w:proofErr w:type="spellEnd"/>
+      <w:r>
+        <w:t>npm install xlsx</w:t>
+      </w:r>
+      <w:r>
+        <w:t xml:space="preserve"> (permite generar exceles)</w:t>
+      </w:r>
+    </w:p>
+    <w:p>
+      <w:pPr>
+        <w:spacing w:after="0" w:line="240" w:lineRule="auto"/>
+      </w:pPr>
+      <w:r>
+        <w:t>npm install exceljs</w:t>
+      </w:r>
+      <w:r>
+        <w:t xml:space="preserve"> (permite modificar exceles y mejorarlos)</w:t>
+      </w:r>
       <w:r>
         <w:br/>
       </w:r>
       <w:r>
+        <w:t>Si aún no tienes FastAPI instalado en tu entorno de Python, instálalo con:</w:t>
+      </w:r>
+    </w:p>
+    <w:p>
+      <w:pPr>
+        <w:spacing w:after="0" w:line="240" w:lineRule="auto"/>
+      </w:pPr>
+      <w:r>
+        <w:t>pip install fastapi uvicorn</w:t>
+      </w:r>
+      <w:r>
         <w:br/>
       </w:r>
       <w:r>
-        <w:t xml:space="preserve">Si aún no tienes </w:t>
-      </w:r>
-      <w:proofErr w:type="spellStart"/>
-      <w:r>
-        <w:t>FastAPI</w:t>
-      </w:r>
-      <w:proofErr w:type="spellEnd"/>
-      <w:r>
-        <w:t xml:space="preserve"> instalado en tu entorno de Python, instálalo con:</w:t>
-      </w:r>
-    </w:p>
-    <w:p>
-      <w:pPr>
-        <w:spacing w:after="0" w:line="240" w:lineRule="auto"/>
-      </w:pPr>
-      <w:proofErr w:type="spellStart"/>
-      <w:r>
-        <w:t>pip</w:t>
-      </w:r>
-      <w:proofErr w:type="spellEnd"/>
-      <w:r>
-        <w:t xml:space="preserve"> </w:t>
-      </w:r>
-      <w:proofErr w:type="spellStart"/>
-      <w:r>
-        <w:t>install</w:t>
-      </w:r>
-      <w:proofErr w:type="spellEnd"/>
-      <w:r>
-        <w:t xml:space="preserve"> </w:t>
-      </w:r>
-      <w:proofErr w:type="spellStart"/>
-      <w:r>
-        <w:t>fastapi</w:t>
-      </w:r>
-      <w:proofErr w:type="spellEnd"/>
-      <w:r>
-        <w:t xml:space="preserve"> </w:t>
-      </w:r>
-      <w:proofErr w:type="spellStart"/>
-      <w:r>
-        <w:t>uvicorn</w:t>
-      </w:r>
-      <w:proofErr w:type="spellEnd"/>
-      <w:r>
-        <w:br/>
-      </w:r>
-      <w:r>
         <w:t xml:space="preserve">instala </w:t>
       </w:r>
-      <w:proofErr w:type="spellStart"/>
       <w:r>
         <w:rPr>
           <w:b/>
@@ -365,7 +161,6 @@
         </w:rPr>
         <w:t>SQLAlchemy</w:t>
       </w:r>
-      <w:proofErr w:type="spellEnd"/>
       <w:r>
         <w:t xml:space="preserve"> y </w:t>
       </w:r>
@@ -382,114 +177,31 @@
       <w:r>
         <w:br/>
       </w:r>
-      <w:proofErr w:type="spellStart"/>
-      <w:r>
-        <w:t>pip</w:t>
-      </w:r>
-      <w:proofErr w:type="spellEnd"/>
-      <w:r>
-        <w:t xml:space="preserve"> </w:t>
-      </w:r>
-      <w:proofErr w:type="spellStart"/>
-      <w:r>
-        <w:t>install</w:t>
-      </w:r>
-      <w:proofErr w:type="spellEnd"/>
-      <w:r>
-        <w:t xml:space="preserve"> </w:t>
-      </w:r>
-      <w:proofErr w:type="spellStart"/>
-      <w:r>
-        <w:t>sqlalchemy</w:t>
-      </w:r>
-      <w:proofErr w:type="spellEnd"/>
-      <w:r>
-        <w:t xml:space="preserve"> psycopg2</w:t>
+      <w:r>
+        <w:t>pip install sqlalchemy psycopg2</w:t>
       </w:r>
       <w:r>
         <w:br/>
       </w:r>
-      <w:proofErr w:type="spellStart"/>
-      <w:r>
-        <w:t>pip</w:t>
-      </w:r>
-      <w:proofErr w:type="spellEnd"/>
-      <w:r>
-        <w:t xml:space="preserve"> </w:t>
-      </w:r>
-      <w:proofErr w:type="spellStart"/>
-      <w:r>
-        <w:t>install</w:t>
-      </w:r>
-      <w:proofErr w:type="spellEnd"/>
-      <w:r>
-        <w:t xml:space="preserve"> </w:t>
-      </w:r>
-      <w:proofErr w:type="spellStart"/>
-      <w:r>
-        <w:t>sqlalchemy</w:t>
-      </w:r>
-      <w:proofErr w:type="spellEnd"/>
-      <w:r>
-        <w:t xml:space="preserve"> psycopg2 </w:t>
-      </w:r>
-      <w:proofErr w:type="spellStart"/>
-      <w:r>
-        <w:t>asyncpg</w:t>
-      </w:r>
-      <w:proofErr w:type="spellEnd"/>
-    </w:p>
-    <w:p>
-      <w:pPr>
-        <w:spacing w:after="0" w:line="240" w:lineRule="auto"/>
-      </w:pPr>
-      <w:proofErr w:type="spellStart"/>
-      <w:r>
-        <w:t>pip</w:t>
-      </w:r>
-      <w:proofErr w:type="spellEnd"/>
-      <w:r>
-        <w:t xml:space="preserve"> </w:t>
-      </w:r>
-      <w:proofErr w:type="spellStart"/>
-      <w:r>
-        <w:t>install</w:t>
-      </w:r>
-      <w:proofErr w:type="spellEnd"/>
-      <w:r>
-        <w:t xml:space="preserve"> </w:t>
-      </w:r>
-      <w:proofErr w:type="spellStart"/>
-      <w:r>
-        <w:t>python-jose</w:t>
-      </w:r>
-      <w:proofErr w:type="spellEnd"/>
-    </w:p>
-    <w:p>
-      <w:pPr>
-        <w:spacing w:after="0" w:line="240" w:lineRule="auto"/>
-      </w:pPr>
-      <w:proofErr w:type="spellStart"/>
-      <w:r>
-        <w:t>npm</w:t>
-      </w:r>
-      <w:proofErr w:type="spellEnd"/>
-      <w:r>
-        <w:t xml:space="preserve"> </w:t>
-      </w:r>
-      <w:proofErr w:type="spellStart"/>
-      <w:r>
-        <w:t>install</w:t>
-      </w:r>
-      <w:proofErr w:type="spellEnd"/>
-      <w:r>
-        <w:t xml:space="preserve"> -g </w:t>
-      </w:r>
-      <w:proofErr w:type="spellStart"/>
-      <w:r>
-        <w:t>react-devtools</w:t>
-      </w:r>
-      <w:proofErr w:type="spellEnd"/>
+      <w:r>
+        <w:t>pip install sqlalchemy psycopg2 asyncpg</w:t>
+      </w:r>
+    </w:p>
+    <w:p>
+      <w:pPr>
+        <w:spacing w:after="0" w:line="240" w:lineRule="auto"/>
+      </w:pPr>
+      <w:r>
+        <w:t>pip install python-jose</w:t>
+      </w:r>
+    </w:p>
+    <w:p>
+      <w:pPr>
+        <w:spacing w:after="0" w:line="240" w:lineRule="auto"/>
+      </w:pPr>
+      <w:r>
+        <w:t>npm install -g react-devtools</w:t>
+      </w:r>
     </w:p>
     <w:p>
       <w:pPr>
@@ -503,38 +215,18 @@
       <w:pPr>
         <w:spacing w:after="0" w:line="240" w:lineRule="auto"/>
       </w:pPr>
-      <w:proofErr w:type="spellStart"/>
-      <w:r>
-        <w:t>Pip</w:t>
-      </w:r>
-      <w:proofErr w:type="spellEnd"/>
-      <w:r>
-        <w:t xml:space="preserve"> </w:t>
-      </w:r>
-      <w:proofErr w:type="spellStart"/>
-      <w:r>
-        <w:t>install</w:t>
-      </w:r>
-      <w:proofErr w:type="spellEnd"/>
-      <w:r>
-        <w:t xml:space="preserve"> </w:t>
-      </w:r>
-      <w:proofErr w:type="spellStart"/>
-      <w:r>
-        <w:t>cryptography</w:t>
-      </w:r>
-      <w:proofErr w:type="spellEnd"/>
+      <w:r>
+        <w:t>Pip install cryptography</w:t>
+      </w:r>
       <w:r>
         <w:br/>
       </w:r>
       <w:r>
         <w:br/>
       </w:r>
-      <w:proofErr w:type="gramStart"/>
       <w:r>
         <w:t xml:space="preserve">  </w:t>
       </w:r>
-      <w:proofErr w:type="spellStart"/>
       <w:r>
         <w:rPr>
           <w:b/>
@@ -542,8 +234,6 @@
         </w:rPr>
         <w:t>SQLAlchemy</w:t>
       </w:r>
-      <w:proofErr w:type="spellEnd"/>
-      <w:proofErr w:type="gramEnd"/>
       <w:r>
         <w:t>: ORM para interactuar con PostgreSQL.</w:t>
       </w:r>
@@ -552,7 +242,6 @@
       <w:pPr>
         <w:spacing w:after="0" w:line="240" w:lineRule="auto"/>
       </w:pPr>
-      <w:proofErr w:type="gramStart"/>
       <w:r>
         <w:t xml:space="preserve">  </w:t>
       </w:r>
@@ -561,15 +250,7 @@
           <w:b/>
           <w:bCs/>
         </w:rPr>
-        <w:t>psycopg</w:t>
-      </w:r>
-      <w:proofErr w:type="gramEnd"/>
-      <w:r>
-        <w:rPr>
-          <w:b/>
-          <w:bCs/>
-        </w:rPr>
-        <w:t>2</w:t>
+        <w:t>psycopg2</w:t>
       </w:r>
       <w:r>
         <w:t>: Driver para PostgreSQL (sincrónico, pero necesario para ciertos casos).</w:t>
@@ -579,11 +260,9 @@
       <w:pPr>
         <w:spacing w:after="0" w:line="240" w:lineRule="auto"/>
       </w:pPr>
-      <w:proofErr w:type="gramStart"/>
       <w:r>
         <w:t xml:space="preserve">  </w:t>
       </w:r>
-      <w:proofErr w:type="spellStart"/>
       <w:r>
         <w:rPr>
           <w:b/>
@@ -591,8 +270,6 @@
         </w:rPr>
         <w:t>asyncpg</w:t>
       </w:r>
-      <w:proofErr w:type="spellEnd"/>
-      <w:proofErr w:type="gramEnd"/>
       <w:r>
         <w:t>: Driver asíncrono para PostgreSQL.</w:t>
       </w:r>
@@ -607,48 +284,14 @@
         <w:spacing w:after="0" w:line="240" w:lineRule="auto"/>
       </w:pPr>
       <w:r>
-        <w:t xml:space="preserve">Comando para dar permisos a </w:t>
-      </w:r>
-      <w:proofErr w:type="spellStart"/>
-      <w:r>
-        <w:t>react</w:t>
-      </w:r>
-      <w:proofErr w:type="spellEnd"/>
+        <w:t>Comando para dar permisos a react</w:t>
+      </w:r>
       <w:r>
         <w:br/>
       </w:r>
       <w:r>
-        <w:t>Set-</w:t>
-      </w:r>
-      <w:proofErr w:type="spellStart"/>
-      <w:r>
-        <w:t>ExecutionPolicy</w:t>
-      </w:r>
-      <w:proofErr w:type="spellEnd"/>
-      <w:r>
-        <w:t xml:space="preserve"> </w:t>
-      </w:r>
-      <w:proofErr w:type="spellStart"/>
-      <w:r>
-        <w:t>Unrestricted</w:t>
-      </w:r>
-      <w:proofErr w:type="spellEnd"/>
-      <w:r>
-        <w:t xml:space="preserve"> -</w:t>
-      </w:r>
-      <w:proofErr w:type="spellStart"/>
-      <w:r>
-        <w:t>Scope</w:t>
-      </w:r>
-      <w:proofErr w:type="spellEnd"/>
-      <w:r>
-        <w:t xml:space="preserve"> </w:t>
-      </w:r>
-      <w:proofErr w:type="spellStart"/>
-      <w:r>
-        <w:t>CurrentUser</w:t>
-      </w:r>
-      <w:proofErr w:type="spellEnd"/>
+        <w:t>Set-ExecutionPolicy Unrestricted -Scope CurrentUser</w:t>
+      </w:r>
     </w:p>
     <w:p>
       <w:pPr>
@@ -670,19 +313,9 @@
       <w:pPr>
         <w:spacing w:after="0" w:line="240" w:lineRule="auto"/>
       </w:pPr>
-      <w:proofErr w:type="spellStart"/>
-      <w:r>
-        <w:t>Npm</w:t>
-      </w:r>
-      <w:proofErr w:type="spellEnd"/>
-      <w:r>
-        <w:t xml:space="preserve"> run </w:t>
-      </w:r>
-      <w:proofErr w:type="spellStart"/>
-      <w:r>
-        <w:t>dev</w:t>
-      </w:r>
-      <w:proofErr w:type="spellEnd"/>
+      <w:r>
+        <w:t>Npm run dev</w:t>
+      </w:r>
     </w:p>
     <w:p>
       <w:pPr>
@@ -696,32 +329,9 @@
       <w:pPr>
         <w:spacing w:after="0" w:line="240" w:lineRule="auto"/>
       </w:pPr>
-      <w:proofErr w:type="spellStart"/>
-      <w:r>
-        <w:t>uvicorn</w:t>
-      </w:r>
-      <w:proofErr w:type="spellEnd"/>
-      <w:r>
-        <w:t xml:space="preserve"> </w:t>
-      </w:r>
-      <w:proofErr w:type="spellStart"/>
-      <w:r>
-        <w:t>main:</w:t>
-      </w:r>
-      <w:proofErr w:type="gramStart"/>
-      <w:r>
-        <w:t>app</w:t>
-      </w:r>
-      <w:proofErr w:type="spellEnd"/>
-      <w:proofErr w:type="gramEnd"/>
-      <w:r>
-        <w:t xml:space="preserve"> --</w:t>
-      </w:r>
-      <w:proofErr w:type="spellStart"/>
-      <w:r>
-        <w:t>reload</w:t>
-      </w:r>
-      <w:proofErr w:type="spellEnd"/>
+      <w:r>
+        <w:t>uvicorn main:app --reload</w:t>
+      </w:r>
     </w:p>
     <w:p>
       <w:pPr>
@@ -760,35 +370,15 @@
       <w:pPr>
         <w:spacing w:after="0" w:line="240" w:lineRule="auto"/>
       </w:pPr>
-      <w:proofErr w:type="spellStart"/>
-      <w:r>
-        <w:t>uvicorn</w:t>
-      </w:r>
-      <w:proofErr w:type="spellEnd"/>
-      <w:r>
-        <w:t xml:space="preserve"> </w:t>
-      </w:r>
-      <w:proofErr w:type="spellStart"/>
-      <w:r>
-        <w:t>Controlador.main:</w:t>
-      </w:r>
-      <w:proofErr w:type="gramStart"/>
-      <w:r>
-        <w:t>app</w:t>
-      </w:r>
-      <w:proofErr w:type="spellEnd"/>
-      <w:proofErr w:type="gramEnd"/>
-      <w:r>
-        <w:t xml:space="preserve"> </w:t>
+      <w:r>
+        <w:t xml:space="preserve">uvicorn Controlador.main:app </w:t>
       </w:r>
       <w:r>
         <w:t>–</w:t>
       </w:r>
-      <w:proofErr w:type="spellStart"/>
       <w:r>
         <w:t>reload</w:t>
       </w:r>
-      <w:proofErr w:type="spellEnd"/>
     </w:p>
     <w:p>
       <w:pPr>
@@ -816,84 +406,29 @@
       <w:pPr>
         <w:spacing w:after="0" w:line="240" w:lineRule="auto"/>
       </w:pPr>
-      <w:proofErr w:type="spellStart"/>
-      <w:r>
-        <w:t>git</w:t>
-      </w:r>
-      <w:proofErr w:type="spellEnd"/>
-      <w:r>
-        <w:t xml:space="preserve"> </w:t>
-      </w:r>
-      <w:proofErr w:type="gramStart"/>
-      <w:r>
-        <w:t>status</w:t>
-      </w:r>
-      <w:proofErr w:type="gramEnd"/>
-    </w:p>
-    <w:p>
-      <w:pPr>
-        <w:spacing w:after="0" w:line="240" w:lineRule="auto"/>
-      </w:pPr>
-      <w:r>
-        <w:t xml:space="preserve"> (Responde fatal: </w:t>
-      </w:r>
-      <w:proofErr w:type="spellStart"/>
-      <w:r>
-        <w:t>not</w:t>
-      </w:r>
-      <w:proofErr w:type="spellEnd"/>
-      <w:r>
-        <w:t xml:space="preserve"> a </w:t>
-      </w:r>
-      <w:proofErr w:type="spellStart"/>
-      <w:r>
-        <w:t>git</w:t>
-      </w:r>
-      <w:proofErr w:type="spellEnd"/>
-      <w:r>
-        <w:t xml:space="preserve"> </w:t>
-      </w:r>
-      <w:proofErr w:type="spellStart"/>
-      <w:r>
-        <w:t>repository</w:t>
-      </w:r>
-      <w:proofErr w:type="spellEnd"/>
-      <w:r>
-        <w:t>)</w:t>
-      </w:r>
-    </w:p>
-    <w:p>
-      <w:pPr>
-        <w:spacing w:after="0" w:line="240" w:lineRule="auto"/>
-      </w:pPr>
-    </w:p>
-    <w:p>
-      <w:pPr>
-        <w:spacing w:after="0" w:line="240" w:lineRule="auto"/>
-      </w:pPr>
-      <w:proofErr w:type="spellStart"/>
-      <w:r>
-        <w:t>git</w:t>
-      </w:r>
-      <w:proofErr w:type="spellEnd"/>
-      <w:r>
-        <w:t xml:space="preserve"> </w:t>
-      </w:r>
-      <w:proofErr w:type="spellStart"/>
-      <w:r>
-        <w:t>init</w:t>
-      </w:r>
-      <w:proofErr w:type="spellEnd"/>
-      <w:r>
-        <w:t xml:space="preserve"> (Esto sobre tu carpeta donde esta </w:t>
-      </w:r>
-      <w:proofErr w:type="spellStart"/>
-      <w:r>
-        <w:t>src</w:t>
-      </w:r>
-      <w:proofErr w:type="spellEnd"/>
-      <w:r>
-        <w:t>)</w:t>
+      <w:r>
+        <w:t>git status</w:t>
+      </w:r>
+    </w:p>
+    <w:p>
+      <w:pPr>
+        <w:spacing w:after="0" w:line="240" w:lineRule="auto"/>
+      </w:pPr>
+      <w:r>
+        <w:t xml:space="preserve"> (Responde fatal: not a git repository)</w:t>
+      </w:r>
+    </w:p>
+    <w:p>
+      <w:pPr>
+        <w:spacing w:after="0" w:line="240" w:lineRule="auto"/>
+      </w:pPr>
+    </w:p>
+    <w:p>
+      <w:pPr>
+        <w:spacing w:after="0" w:line="240" w:lineRule="auto"/>
+      </w:pPr>
+      <w:r>
+        <w:t>git init (Esto sobre tu carpeta donde esta src)</w:t>
       </w:r>
     </w:p>
     <w:p>
@@ -918,233 +453,87 @@
       <w:pPr>
         <w:spacing w:after="0" w:line="240" w:lineRule="auto"/>
       </w:pPr>
-      <w:proofErr w:type="spellStart"/>
-      <w:r>
-        <w:t>git</w:t>
-      </w:r>
-      <w:proofErr w:type="spellEnd"/>
-      <w:r>
-        <w:t xml:space="preserve"> remote </w:t>
-      </w:r>
-      <w:proofErr w:type="spellStart"/>
-      <w:r>
-        <w:t>remove</w:t>
-      </w:r>
-      <w:proofErr w:type="spellEnd"/>
-      <w:r>
-        <w:t xml:space="preserve"> </w:t>
-      </w:r>
-      <w:proofErr w:type="spellStart"/>
-      <w:r>
-        <w:t>origin</w:t>
-      </w:r>
-      <w:proofErr w:type="spellEnd"/>
-    </w:p>
-    <w:p>
-      <w:pPr>
-        <w:spacing w:after="0" w:line="240" w:lineRule="auto"/>
-      </w:pPr>
-    </w:p>
-    <w:p>
-      <w:pPr>
-        <w:spacing w:after="0" w:line="240" w:lineRule="auto"/>
-      </w:pPr>
-      <w:proofErr w:type="spellStart"/>
-      <w:r>
-        <w:t>git</w:t>
-      </w:r>
-      <w:proofErr w:type="spellEnd"/>
-      <w:r>
-        <w:t xml:space="preserve"> remote </w:t>
-      </w:r>
-      <w:proofErr w:type="spellStart"/>
-      <w:r>
-        <w:t>add</w:t>
-      </w:r>
-      <w:proofErr w:type="spellEnd"/>
-      <w:r>
-        <w:t xml:space="preserve"> </w:t>
-      </w:r>
-      <w:proofErr w:type="spellStart"/>
-      <w:r>
-        <w:t>origin</w:t>
-      </w:r>
-      <w:proofErr w:type="spellEnd"/>
-      <w:r>
-        <w:t xml:space="preserve"> https://github.com/Maiketon/ProyectoGestionAC</w:t>
-      </w:r>
-    </w:p>
-    <w:p>
-      <w:pPr>
-        <w:spacing w:after="0" w:line="240" w:lineRule="auto"/>
-      </w:pPr>
-    </w:p>
-    <w:p>
-      <w:pPr>
-        <w:spacing w:after="0" w:line="240" w:lineRule="auto"/>
-      </w:pPr>
-    </w:p>
-    <w:p>
-      <w:pPr>
-        <w:spacing w:after="0" w:line="240" w:lineRule="auto"/>
-      </w:pPr>
-      <w:proofErr w:type="spellStart"/>
-      <w:r>
-        <w:t>git</w:t>
-      </w:r>
-      <w:proofErr w:type="spellEnd"/>
-      <w:r>
-        <w:t xml:space="preserve"> </w:t>
-      </w:r>
-      <w:proofErr w:type="spellStart"/>
-      <w:r>
-        <w:t>pull</w:t>
-      </w:r>
-      <w:proofErr w:type="spellEnd"/>
-      <w:r>
-        <w:t xml:space="preserve"> </w:t>
-      </w:r>
-      <w:proofErr w:type="spellStart"/>
-      <w:r>
-        <w:t>origin</w:t>
-      </w:r>
-      <w:proofErr w:type="spellEnd"/>
-      <w:r>
-        <w:t xml:space="preserve"> </w:t>
-      </w:r>
-      <w:proofErr w:type="spellStart"/>
-      <w:r>
-        <w:t>main</w:t>
-      </w:r>
-      <w:proofErr w:type="spellEnd"/>
-      <w:r>
-        <w:t xml:space="preserve"> --rebase </w:t>
-      </w:r>
-      <w:proofErr w:type="gramStart"/>
-      <w:r>
-        <w:t>( Te</w:t>
-      </w:r>
-      <w:proofErr w:type="gramEnd"/>
-      <w:r>
-        <w:t xml:space="preserve"> va a permitir hacer </w:t>
-      </w:r>
-      <w:proofErr w:type="spellStart"/>
-      <w:r>
-        <w:t>pull</w:t>
-      </w:r>
-      <w:proofErr w:type="spellEnd"/>
-      <w:r>
-        <w:t xml:space="preserve"> del repositorio)</w:t>
-      </w:r>
-    </w:p>
-    <w:p>
-      <w:pPr>
-        <w:spacing w:after="0" w:line="240" w:lineRule="auto"/>
-      </w:pPr>
-    </w:p>
-    <w:p>
-      <w:pPr>
-        <w:spacing w:after="0" w:line="240" w:lineRule="auto"/>
-      </w:pPr>
-    </w:p>
-    <w:p>
-      <w:pPr>
-        <w:spacing w:after="0" w:line="240" w:lineRule="auto"/>
-      </w:pPr>
-    </w:p>
-    <w:p>
-      <w:pPr>
-        <w:spacing w:after="0" w:line="240" w:lineRule="auto"/>
-      </w:pPr>
-      <w:r>
-        <w:t xml:space="preserve"> //comando para hacer </w:t>
-      </w:r>
-      <w:proofErr w:type="spellStart"/>
-      <w:r>
-        <w:t>push</w:t>
-      </w:r>
-      <w:proofErr w:type="spellEnd"/>
-      <w:r>
-        <w:t>//</w:t>
-      </w:r>
-    </w:p>
-    <w:p>
-      <w:pPr>
-        <w:spacing w:after="0" w:line="240" w:lineRule="auto"/>
-      </w:pPr>
-      <w:proofErr w:type="spellStart"/>
-      <w:r>
-        <w:t>git</w:t>
-      </w:r>
-      <w:proofErr w:type="spellEnd"/>
-      <w:r>
-        <w:t xml:space="preserve"> </w:t>
-      </w:r>
-      <w:proofErr w:type="spellStart"/>
-      <w:proofErr w:type="gramStart"/>
-      <w:r>
-        <w:t>add</w:t>
-      </w:r>
-      <w:proofErr w:type="spellEnd"/>
-      <w:r>
-        <w:t xml:space="preserve"> .</w:t>
-      </w:r>
-      <w:proofErr w:type="gramEnd"/>
-    </w:p>
-    <w:p>
-      <w:pPr>
-        <w:spacing w:after="0" w:line="240" w:lineRule="auto"/>
-      </w:pPr>
-      <w:proofErr w:type="spellStart"/>
-      <w:r>
-        <w:t>git</w:t>
-      </w:r>
-      <w:proofErr w:type="spellEnd"/>
-      <w:r>
-        <w:t xml:space="preserve"> </w:t>
-      </w:r>
-      <w:proofErr w:type="spellStart"/>
-      <w:r>
-        <w:t>commit</w:t>
-      </w:r>
-      <w:proofErr w:type="spellEnd"/>
-      <w:r>
-        <w:t xml:space="preserve"> -m "Fusionando mi versión local con el repositorio remoto"</w:t>
-      </w:r>
-    </w:p>
-    <w:p>
-      <w:pPr>
-        <w:spacing w:after="0" w:line="240" w:lineRule="auto"/>
-      </w:pPr>
-      <w:proofErr w:type="spellStart"/>
-      <w:r>
-        <w:t>git</w:t>
-      </w:r>
-      <w:proofErr w:type="spellEnd"/>
-      <w:r>
-        <w:t xml:space="preserve"> </w:t>
-      </w:r>
-      <w:proofErr w:type="spellStart"/>
-      <w:r>
-        <w:t>push</w:t>
-      </w:r>
-      <w:proofErr w:type="spellEnd"/>
-      <w:r>
-        <w:t xml:space="preserve"> </w:t>
-      </w:r>
-      <w:proofErr w:type="spellStart"/>
-      <w:r>
-        <w:t>origin</w:t>
-      </w:r>
-      <w:proofErr w:type="spellEnd"/>
-      <w:r>
-        <w:t xml:space="preserve"> </w:t>
-      </w:r>
-      <w:proofErr w:type="spellStart"/>
-      <w:r>
-        <w:t>main</w:t>
-      </w:r>
-      <w:proofErr w:type="spellEnd"/>
+      <w:r>
+        <w:t>git remote remove origin</w:t>
+      </w:r>
+    </w:p>
+    <w:p>
+      <w:pPr>
+        <w:spacing w:after="0" w:line="240" w:lineRule="auto"/>
+      </w:pPr>
+    </w:p>
+    <w:p>
+      <w:pPr>
+        <w:spacing w:after="0" w:line="240" w:lineRule="auto"/>
+      </w:pPr>
+      <w:r>
+        <w:t>git remote add origin https://github.com/Maiketon/ProyectoGestionAC</w:t>
+      </w:r>
+    </w:p>
+    <w:p>
+      <w:pPr>
+        <w:spacing w:after="0" w:line="240" w:lineRule="auto"/>
+      </w:pPr>
+    </w:p>
+    <w:p>
+      <w:pPr>
+        <w:spacing w:after="0" w:line="240" w:lineRule="auto"/>
+      </w:pPr>
+    </w:p>
+    <w:p>
+      <w:pPr>
+        <w:spacing w:after="0" w:line="240" w:lineRule="auto"/>
+      </w:pPr>
+      <w:r>
+        <w:t>git pull origin main --rebase ( Te va a permitir hacer pull del repositorio)</w:t>
+      </w:r>
+    </w:p>
+    <w:p>
+      <w:pPr>
+        <w:spacing w:after="0" w:line="240" w:lineRule="auto"/>
+      </w:pPr>
+    </w:p>
+    <w:p>
+      <w:pPr>
+        <w:spacing w:after="0" w:line="240" w:lineRule="auto"/>
+      </w:pPr>
+    </w:p>
+    <w:p>
+      <w:pPr>
+        <w:spacing w:after="0" w:line="240" w:lineRule="auto"/>
+      </w:pPr>
+    </w:p>
+    <w:p>
+      <w:pPr>
+        <w:spacing w:after="0" w:line="240" w:lineRule="auto"/>
+      </w:pPr>
+      <w:r>
+        <w:t xml:space="preserve"> //comando para hacer push//</w:t>
+      </w:r>
+    </w:p>
+    <w:p>
+      <w:pPr>
+        <w:spacing w:after="0" w:line="240" w:lineRule="auto"/>
+      </w:pPr>
+      <w:r>
+        <w:t>git add .</w:t>
+      </w:r>
+    </w:p>
+    <w:p>
+      <w:pPr>
+        <w:spacing w:after="0" w:line="240" w:lineRule="auto"/>
+      </w:pPr>
+      <w:r>
+        <w:t>git commit -m "Fusionando mi versión local con el repositorio remoto"</w:t>
+      </w:r>
+    </w:p>
+    <w:p>
+      <w:pPr>
+        <w:spacing w:after="0" w:line="240" w:lineRule="auto"/>
+      </w:pPr>
+      <w:r>
+        <w:t>git push origin main</w:t>
+      </w:r>
     </w:p>
     <w:sectPr>
       <w:pgSz w:w="12240" w:h="15840"/>

</xml_diff>

<commit_message>
Ajuste pantalla 01 - 290325
Se realiza modificación al código debido a que se mostraba de forma "empalmada" los modales de "modificar" y "respuesta" al momento de querer realizar la acción de "modificar"
</commit_message>
<xml_diff>
--- a/COMANDOS PROYECTO ALCALDIA[1].docx
+++ b/COMANDOS PROYECTO ALCALDIA[1].docx
@@ -7,16 +7,63 @@
         <w:spacing w:after="0" w:line="240" w:lineRule="auto"/>
       </w:pPr>
       <w:r>
-        <w:t>Crear el proyecto en react</w:t>
-      </w:r>
-    </w:p>
-    <w:p>
-      <w:pPr>
-        <w:spacing w:after="0" w:line="240" w:lineRule="auto"/>
-      </w:pPr>
-      <w:r>
-        <w:t>npm create vite@latest frontend --template react</w:t>
-      </w:r>
+        <w:t xml:space="preserve">Crear el proyecto en </w:t>
+      </w:r>
+      <w:proofErr w:type="spellStart"/>
+      <w:r>
+        <w:t>react</w:t>
+      </w:r>
+      <w:proofErr w:type="spellEnd"/>
+    </w:p>
+    <w:p>
+      <w:pPr>
+        <w:spacing w:after="0" w:line="240" w:lineRule="auto"/>
+      </w:pPr>
+      <w:proofErr w:type="spellStart"/>
+      <w:r>
+        <w:t>npm</w:t>
+      </w:r>
+      <w:proofErr w:type="spellEnd"/>
+      <w:r>
+        <w:t xml:space="preserve"> </w:t>
+      </w:r>
+      <w:proofErr w:type="spellStart"/>
+      <w:r>
+        <w:t>create</w:t>
+      </w:r>
+      <w:proofErr w:type="spellEnd"/>
+      <w:r>
+        <w:t xml:space="preserve"> </w:t>
+      </w:r>
+      <w:proofErr w:type="spellStart"/>
+      <w:r>
+        <w:t>vite@latest</w:t>
+      </w:r>
+      <w:proofErr w:type="spellEnd"/>
+      <w:r>
+        <w:t xml:space="preserve"> </w:t>
+      </w:r>
+      <w:proofErr w:type="spellStart"/>
+      <w:r>
+        <w:t>frontend</w:t>
+      </w:r>
+      <w:proofErr w:type="spellEnd"/>
+      <w:r>
+        <w:t xml:space="preserve"> --</w:t>
+      </w:r>
+      <w:proofErr w:type="spellStart"/>
+      <w:r>
+        <w:t>template</w:t>
+      </w:r>
+      <w:proofErr w:type="spellEnd"/>
+      <w:r>
+        <w:t xml:space="preserve"> </w:t>
+      </w:r>
+      <w:proofErr w:type="spellStart"/>
+      <w:r>
+        <w:t>react</w:t>
+      </w:r>
+      <w:proofErr w:type="spellEnd"/>
     </w:p>
     <w:p>
       <w:pPr>
@@ -30,9 +77,19 @@
       <w:pPr>
         <w:spacing w:after="0" w:line="240" w:lineRule="auto"/>
       </w:pPr>
-      <w:r>
-        <w:t>Npm install</w:t>
-      </w:r>
+      <w:proofErr w:type="spellStart"/>
+      <w:r>
+        <w:t>Npm</w:t>
+      </w:r>
+      <w:proofErr w:type="spellEnd"/>
+      <w:r>
+        <w:t xml:space="preserve"> </w:t>
+      </w:r>
+      <w:proofErr w:type="spellStart"/>
+      <w:r>
+        <w:t>install</w:t>
+      </w:r>
+      <w:proofErr w:type="spellEnd"/>
     </w:p>
     <w:p>
       <w:pPr>
@@ -46,114 +103,373 @@
       <w:pPr>
         <w:spacing w:after="0" w:line="240" w:lineRule="auto"/>
       </w:pPr>
-      <w:r>
-        <w:t>Npm run dev</w:t>
-      </w:r>
-    </w:p>
-    <w:p>
-      <w:pPr>
-        <w:spacing w:after="0" w:line="240" w:lineRule="auto"/>
-      </w:pPr>
-      <w:r>
-        <w:t>Instalar Bootstrap :</w:t>
-      </w:r>
+      <w:proofErr w:type="spellStart"/>
+      <w:r>
+        <w:t>Npm</w:t>
+      </w:r>
+      <w:proofErr w:type="spellEnd"/>
+      <w:r>
+        <w:t xml:space="preserve"> run </w:t>
+      </w:r>
+      <w:proofErr w:type="spellStart"/>
+      <w:r>
+        <w:t>dev</w:t>
+      </w:r>
+      <w:proofErr w:type="spellEnd"/>
+    </w:p>
+    <w:p>
+      <w:pPr>
+        <w:spacing w:after="0" w:line="240" w:lineRule="auto"/>
+      </w:pPr>
+      <w:r>
+        <w:t xml:space="preserve">Instalar </w:t>
+      </w:r>
+      <w:proofErr w:type="gramStart"/>
+      <w:r>
+        <w:t>Bootstrap :</w:t>
+      </w:r>
+      <w:proofErr w:type="gramEnd"/>
       <w:r>
         <w:br/>
       </w:r>
-      <w:r>
-        <w:t>npm install bootstrap react-bootstrap</w:t>
-      </w:r>
-    </w:p>
-    <w:p>
-      <w:pPr>
-        <w:spacing w:after="0" w:line="240" w:lineRule="auto"/>
-      </w:pPr>
-      <w:r>
-        <w:t xml:space="preserve">Instalación de React Router para la </w:t>
+      <w:proofErr w:type="spellStart"/>
+      <w:r>
+        <w:t>npm</w:t>
+      </w:r>
+      <w:proofErr w:type="spellEnd"/>
+      <w:r>
+        <w:t xml:space="preserve"> </w:t>
+      </w:r>
+      <w:proofErr w:type="spellStart"/>
+      <w:r>
+        <w:t>install</w:t>
+      </w:r>
+      <w:proofErr w:type="spellEnd"/>
+      <w:r>
+        <w:t xml:space="preserve"> </w:t>
+      </w:r>
+      <w:proofErr w:type="spellStart"/>
+      <w:r>
+        <w:t>bootstrap</w:t>
+      </w:r>
+      <w:proofErr w:type="spellEnd"/>
+      <w:r>
+        <w:t xml:space="preserve"> </w:t>
+      </w:r>
+      <w:proofErr w:type="spellStart"/>
+      <w:r>
+        <w:t>react-bootstrap</w:t>
+      </w:r>
+      <w:proofErr w:type="spellEnd"/>
+    </w:p>
+    <w:p>
+      <w:pPr>
+        <w:spacing w:after="0" w:line="240" w:lineRule="auto"/>
+      </w:pPr>
+      <w:r>
+        <w:t xml:space="preserve">Instalación de </w:t>
+      </w:r>
+      <w:proofErr w:type="spellStart"/>
+      <w:r>
+        <w:t>React</w:t>
+      </w:r>
+      <w:proofErr w:type="spellEnd"/>
+      <w:r>
+        <w:t xml:space="preserve"> </w:t>
+      </w:r>
+      <w:proofErr w:type="spellStart"/>
+      <w:r>
+        <w:t>Router</w:t>
+      </w:r>
+      <w:proofErr w:type="spellEnd"/>
+      <w:r>
+        <w:t xml:space="preserve"> para la </w:t>
       </w:r>
       <w:r>
         <w:t>nave</w:t>
       </w:r>
       <w:r>
-        <w:t>gación entre paginas de react</w:t>
-      </w:r>
+        <w:t xml:space="preserve">gación entre </w:t>
+      </w:r>
+      <w:proofErr w:type="spellStart"/>
+      <w:r>
+        <w:t>paginas</w:t>
+      </w:r>
+      <w:proofErr w:type="spellEnd"/>
+      <w:r>
+        <w:t xml:space="preserve"> de </w:t>
+      </w:r>
+      <w:proofErr w:type="spellStart"/>
+      <w:r>
+        <w:t>react</w:t>
+      </w:r>
+      <w:proofErr w:type="spellEnd"/>
       <w:r>
         <w:br/>
       </w:r>
-      <w:r>
-        <w:t>npm install react-router-dom</w:t>
-      </w:r>
-      <w:r>
-        <w:t xml:space="preserve"> </w:t>
-      </w:r>
-    </w:p>
-    <w:p>
-      <w:pPr>
-        <w:spacing w:after="0" w:line="240" w:lineRule="auto"/>
-      </w:pPr>
-      <w:r>
-        <w:t>Instalar axios ( Permitirá hacer peticiones entre el front y el back)</w:t>
-      </w:r>
-    </w:p>
-    <w:p>
-      <w:pPr>
-        <w:spacing w:after="0" w:line="240" w:lineRule="auto"/>
-      </w:pPr>
-      <w:r>
-        <w:t>npm install axios</w:t>
-      </w:r>
+      <w:proofErr w:type="spellStart"/>
+      <w:r>
+        <w:t>npm</w:t>
+      </w:r>
+      <w:proofErr w:type="spellEnd"/>
+      <w:r>
+        <w:t xml:space="preserve"> </w:t>
+      </w:r>
+      <w:proofErr w:type="spellStart"/>
+      <w:r>
+        <w:t>install</w:t>
+      </w:r>
+      <w:proofErr w:type="spellEnd"/>
+      <w:r>
+        <w:t xml:space="preserve"> </w:t>
+      </w:r>
+      <w:proofErr w:type="spellStart"/>
+      <w:r>
+        <w:t>react</w:t>
+      </w:r>
+      <w:proofErr w:type="spellEnd"/>
+      <w:r>
+        <w:t>-</w:t>
+      </w:r>
+      <w:proofErr w:type="spellStart"/>
+      <w:r>
+        <w:t>router</w:t>
+      </w:r>
+      <w:proofErr w:type="spellEnd"/>
+      <w:r>
+        <w:t>-dom</w:t>
+      </w:r>
+      <w:r>
+        <w:t xml:space="preserve"> </w:t>
+      </w:r>
+    </w:p>
+    <w:p>
+      <w:pPr>
+        <w:spacing w:after="0" w:line="240" w:lineRule="auto"/>
+      </w:pPr>
+      <w:r>
+        <w:t xml:space="preserve">Instalar </w:t>
+      </w:r>
+      <w:proofErr w:type="spellStart"/>
+      <w:r>
+        <w:t>axios</w:t>
+      </w:r>
+      <w:proofErr w:type="spellEnd"/>
+      <w:r>
+        <w:t xml:space="preserve"> </w:t>
+      </w:r>
+      <w:proofErr w:type="gramStart"/>
+      <w:r>
+        <w:t>( Permitirá</w:t>
+      </w:r>
+      <w:proofErr w:type="gramEnd"/>
+      <w:r>
+        <w:t xml:space="preserve"> hacer peticiones entre el </w:t>
+      </w:r>
+      <w:proofErr w:type="spellStart"/>
+      <w:r>
+        <w:t>front</w:t>
+      </w:r>
+      <w:proofErr w:type="spellEnd"/>
+      <w:r>
+        <w:t xml:space="preserve"> y el back)</w:t>
+      </w:r>
+    </w:p>
+    <w:p>
+      <w:pPr>
+        <w:spacing w:after="0" w:line="240" w:lineRule="auto"/>
+      </w:pPr>
+      <w:proofErr w:type="spellStart"/>
+      <w:r>
+        <w:t>npm</w:t>
+      </w:r>
+      <w:proofErr w:type="spellEnd"/>
+      <w:r>
+        <w:t xml:space="preserve"> </w:t>
+      </w:r>
+      <w:proofErr w:type="spellStart"/>
+      <w:r>
+        <w:t>install</w:t>
+      </w:r>
+      <w:proofErr w:type="spellEnd"/>
+      <w:r>
+        <w:t xml:space="preserve"> </w:t>
+      </w:r>
+      <w:proofErr w:type="spellStart"/>
+      <w:r>
+        <w:t>axios</w:t>
+      </w:r>
+      <w:proofErr w:type="spellEnd"/>
       <w:r>
         <w:br/>
       </w:r>
-      <w:r>
-        <w:t>npm install jspdf jspdf-autotable</w:t>
-      </w:r>
-      <w:r>
-        <w:t xml:space="preserve"> (permite generar pdf </w:t>
+      <w:proofErr w:type="spellStart"/>
+      <w:r>
+        <w:t>npm</w:t>
+      </w:r>
+      <w:proofErr w:type="spellEnd"/>
+      <w:r>
+        <w:t xml:space="preserve"> </w:t>
+      </w:r>
+      <w:proofErr w:type="spellStart"/>
+      <w:r>
+        <w:t>install</w:t>
+      </w:r>
+      <w:proofErr w:type="spellEnd"/>
+      <w:r>
+        <w:t xml:space="preserve"> </w:t>
+      </w:r>
+      <w:proofErr w:type="spellStart"/>
+      <w:r>
+        <w:t>jspdf</w:t>
+      </w:r>
+      <w:proofErr w:type="spellEnd"/>
+      <w:r>
+        <w:t xml:space="preserve"> </w:t>
+      </w:r>
+      <w:proofErr w:type="spellStart"/>
+      <w:r>
+        <w:t>jspdf-autotable</w:t>
+      </w:r>
+      <w:proofErr w:type="spellEnd"/>
+      <w:r>
+        <w:t xml:space="preserve"> (permite generar </w:t>
+      </w:r>
+      <w:proofErr w:type="spellStart"/>
+      <w:proofErr w:type="gramStart"/>
+      <w:r>
+        <w:t>pdf</w:t>
+      </w:r>
+      <w:proofErr w:type="spellEnd"/>
+      <w:r>
+        <w:t xml:space="preserve"> </w:t>
       </w:r>
       <w:r>
         <w:t>)</w:t>
       </w:r>
+      <w:proofErr w:type="gramEnd"/>
       <w:r>
         <w:br/>
       </w:r>
-      <w:r>
-        <w:t>npm install xlsx</w:t>
-      </w:r>
-      <w:r>
-        <w:t xml:space="preserve"> (permite generar exceles)</w:t>
-      </w:r>
-    </w:p>
-    <w:p>
-      <w:pPr>
-        <w:spacing w:after="0" w:line="240" w:lineRule="auto"/>
-      </w:pPr>
-      <w:r>
-        <w:t>npm install exceljs</w:t>
-      </w:r>
-      <w:r>
-        <w:t xml:space="preserve"> (permite modificar exceles y mejorarlos)</w:t>
+      <w:proofErr w:type="spellStart"/>
+      <w:r>
+        <w:t>npm</w:t>
+      </w:r>
+      <w:proofErr w:type="spellEnd"/>
+      <w:r>
+        <w:t xml:space="preserve"> </w:t>
+      </w:r>
+      <w:proofErr w:type="spellStart"/>
+      <w:r>
+        <w:t>install</w:t>
+      </w:r>
+      <w:proofErr w:type="spellEnd"/>
+      <w:r>
+        <w:t xml:space="preserve"> xlsx</w:t>
+      </w:r>
+      <w:r>
+        <w:t xml:space="preserve"> (permite generar </w:t>
+      </w:r>
+      <w:proofErr w:type="spellStart"/>
+      <w:r>
+        <w:t>exceles</w:t>
+      </w:r>
+      <w:proofErr w:type="spellEnd"/>
+      <w:r>
+        <w:t>)</w:t>
+      </w:r>
+    </w:p>
+    <w:p>
+      <w:pPr>
+        <w:spacing w:after="0" w:line="240" w:lineRule="auto"/>
+      </w:pPr>
+      <w:proofErr w:type="spellStart"/>
+      <w:r>
+        <w:t>npm</w:t>
+      </w:r>
+      <w:proofErr w:type="spellEnd"/>
+      <w:r>
+        <w:t xml:space="preserve"> </w:t>
+      </w:r>
+      <w:proofErr w:type="spellStart"/>
+      <w:r>
+        <w:t>install</w:t>
+      </w:r>
+      <w:proofErr w:type="spellEnd"/>
+      <w:r>
+        <w:t xml:space="preserve"> </w:t>
+      </w:r>
+      <w:proofErr w:type="spellStart"/>
+      <w:r>
+        <w:t>exceljs</w:t>
+      </w:r>
+      <w:proofErr w:type="spellEnd"/>
+      <w:r>
+        <w:t xml:space="preserve"> (permite modificar </w:t>
+      </w:r>
+      <w:proofErr w:type="spellStart"/>
+      <w:r>
+        <w:t>exceles</w:t>
+      </w:r>
+      <w:proofErr w:type="spellEnd"/>
+      <w:r>
+        <w:t xml:space="preserve"> y mejorarlos)</w:t>
       </w:r>
       <w:r>
         <w:br/>
       </w:r>
       <w:r>
-        <w:t>Si aún no tienes FastAPI instalado en tu entorno de Python, instálalo con:</w:t>
-      </w:r>
-    </w:p>
-    <w:p>
-      <w:pPr>
-        <w:spacing w:after="0" w:line="240" w:lineRule="auto"/>
-      </w:pPr>
-      <w:r>
-        <w:t>pip install fastapi uvicorn</w:t>
-      </w:r>
+        <w:t xml:space="preserve">Si aún no tienes </w:t>
+      </w:r>
+      <w:proofErr w:type="spellStart"/>
+      <w:r>
+        <w:t>FastAPI</w:t>
+      </w:r>
+      <w:proofErr w:type="spellEnd"/>
+      <w:r>
+        <w:t xml:space="preserve"> instalado en tu entorno de Python, instálalo con:</w:t>
+      </w:r>
+    </w:p>
+    <w:p>
+      <w:pPr>
+        <w:spacing w:after="0" w:line="240" w:lineRule="auto"/>
+      </w:pPr>
+      <w:proofErr w:type="spellStart"/>
+      <w:r>
+        <w:t>pip</w:t>
+      </w:r>
+      <w:proofErr w:type="spellEnd"/>
+      <w:r>
+        <w:t xml:space="preserve"> </w:t>
+      </w:r>
+      <w:proofErr w:type="spellStart"/>
+      <w:r>
+        <w:t>install</w:t>
+      </w:r>
+      <w:proofErr w:type="spellEnd"/>
+      <w:r>
+        <w:t xml:space="preserve"> </w:t>
+      </w:r>
+      <w:proofErr w:type="spellStart"/>
+      <w:r>
+        <w:t>fastapi</w:t>
+      </w:r>
+      <w:proofErr w:type="spellEnd"/>
+      <w:r>
+        <w:t xml:space="preserve"> </w:t>
+      </w:r>
+      <w:proofErr w:type="spellStart"/>
+      <w:r>
+        <w:t>uvicorn</w:t>
+      </w:r>
+      <w:proofErr w:type="spellEnd"/>
       <w:r>
         <w:br/>
       </w:r>
       <w:r>
         <w:t xml:space="preserve">instala </w:t>
       </w:r>
+      <w:proofErr w:type="spellStart"/>
       <w:r>
         <w:rPr>
           <w:b/>
@@ -161,6 +477,7 @@
         </w:rPr>
         <w:t>SQLAlchemy</w:t>
       </w:r>
+      <w:proofErr w:type="spellEnd"/>
       <w:r>
         <w:t xml:space="preserve"> y </w:t>
       </w:r>
@@ -177,31 +494,114 @@
       <w:r>
         <w:br/>
       </w:r>
-      <w:r>
-        <w:t>pip install sqlalchemy psycopg2</w:t>
+      <w:proofErr w:type="spellStart"/>
+      <w:r>
+        <w:t>pip</w:t>
+      </w:r>
+      <w:proofErr w:type="spellEnd"/>
+      <w:r>
+        <w:t xml:space="preserve"> </w:t>
+      </w:r>
+      <w:proofErr w:type="spellStart"/>
+      <w:r>
+        <w:t>install</w:t>
+      </w:r>
+      <w:proofErr w:type="spellEnd"/>
+      <w:r>
+        <w:t xml:space="preserve"> </w:t>
+      </w:r>
+      <w:proofErr w:type="spellStart"/>
+      <w:r>
+        <w:t>sqlalchemy</w:t>
+      </w:r>
+      <w:proofErr w:type="spellEnd"/>
+      <w:r>
+        <w:t xml:space="preserve"> psycopg2</w:t>
       </w:r>
       <w:r>
         <w:br/>
       </w:r>
-      <w:r>
-        <w:t>pip install sqlalchemy psycopg2 asyncpg</w:t>
-      </w:r>
-    </w:p>
-    <w:p>
-      <w:pPr>
-        <w:spacing w:after="0" w:line="240" w:lineRule="auto"/>
-      </w:pPr>
-      <w:r>
-        <w:t>pip install python-jose</w:t>
-      </w:r>
-    </w:p>
-    <w:p>
-      <w:pPr>
-        <w:spacing w:after="0" w:line="240" w:lineRule="auto"/>
-      </w:pPr>
-      <w:r>
-        <w:t>npm install -g react-devtools</w:t>
-      </w:r>
+      <w:proofErr w:type="spellStart"/>
+      <w:r>
+        <w:t>pip</w:t>
+      </w:r>
+      <w:proofErr w:type="spellEnd"/>
+      <w:r>
+        <w:t xml:space="preserve"> </w:t>
+      </w:r>
+      <w:proofErr w:type="spellStart"/>
+      <w:r>
+        <w:t>install</w:t>
+      </w:r>
+      <w:proofErr w:type="spellEnd"/>
+      <w:r>
+        <w:t xml:space="preserve"> </w:t>
+      </w:r>
+      <w:proofErr w:type="spellStart"/>
+      <w:r>
+        <w:t>sqlalchemy</w:t>
+      </w:r>
+      <w:proofErr w:type="spellEnd"/>
+      <w:r>
+        <w:t xml:space="preserve"> psycopg2 </w:t>
+      </w:r>
+      <w:proofErr w:type="spellStart"/>
+      <w:r>
+        <w:t>asyncpg</w:t>
+      </w:r>
+      <w:proofErr w:type="spellEnd"/>
+    </w:p>
+    <w:p>
+      <w:pPr>
+        <w:spacing w:after="0" w:line="240" w:lineRule="auto"/>
+      </w:pPr>
+      <w:proofErr w:type="spellStart"/>
+      <w:r>
+        <w:t>pip</w:t>
+      </w:r>
+      <w:proofErr w:type="spellEnd"/>
+      <w:r>
+        <w:t xml:space="preserve"> </w:t>
+      </w:r>
+      <w:proofErr w:type="spellStart"/>
+      <w:r>
+        <w:t>install</w:t>
+      </w:r>
+      <w:proofErr w:type="spellEnd"/>
+      <w:r>
+        <w:t xml:space="preserve"> </w:t>
+      </w:r>
+      <w:proofErr w:type="spellStart"/>
+      <w:r>
+        <w:t>python-jose</w:t>
+      </w:r>
+      <w:proofErr w:type="spellEnd"/>
+    </w:p>
+    <w:p>
+      <w:pPr>
+        <w:spacing w:after="0" w:line="240" w:lineRule="auto"/>
+      </w:pPr>
+      <w:proofErr w:type="spellStart"/>
+      <w:r>
+        <w:t>npm</w:t>
+      </w:r>
+      <w:proofErr w:type="spellEnd"/>
+      <w:r>
+        <w:t xml:space="preserve"> </w:t>
+      </w:r>
+      <w:proofErr w:type="spellStart"/>
+      <w:r>
+        <w:t>install</w:t>
+      </w:r>
+      <w:proofErr w:type="spellEnd"/>
+      <w:r>
+        <w:t xml:space="preserve"> -g </w:t>
+      </w:r>
+      <w:proofErr w:type="spellStart"/>
+      <w:r>
+        <w:t>react-devtools</w:t>
+      </w:r>
+      <w:proofErr w:type="spellEnd"/>
     </w:p>
     <w:p>
       <w:pPr>
@@ -215,18 +615,38 @@
       <w:pPr>
         <w:spacing w:after="0" w:line="240" w:lineRule="auto"/>
       </w:pPr>
-      <w:r>
-        <w:t>Pip install cryptography</w:t>
-      </w:r>
+      <w:proofErr w:type="spellStart"/>
+      <w:r>
+        <w:t>Pip</w:t>
+      </w:r>
+      <w:proofErr w:type="spellEnd"/>
+      <w:r>
+        <w:t xml:space="preserve"> </w:t>
+      </w:r>
+      <w:proofErr w:type="spellStart"/>
+      <w:r>
+        <w:t>install</w:t>
+      </w:r>
+      <w:proofErr w:type="spellEnd"/>
+      <w:r>
+        <w:t xml:space="preserve"> </w:t>
+      </w:r>
+      <w:proofErr w:type="spellStart"/>
+      <w:r>
+        <w:t>cryptography</w:t>
+      </w:r>
+      <w:proofErr w:type="spellEnd"/>
       <w:r>
         <w:br/>
       </w:r>
       <w:r>
         <w:br/>
       </w:r>
+      <w:proofErr w:type="gramStart"/>
       <w:r>
         <w:t xml:space="preserve">  </w:t>
       </w:r>
+      <w:proofErr w:type="spellStart"/>
       <w:r>
         <w:rPr>
           <w:b/>
@@ -234,6 +654,8 @@
         </w:rPr>
         <w:t>SQLAlchemy</w:t>
       </w:r>
+      <w:proofErr w:type="spellEnd"/>
+      <w:proofErr w:type="gramEnd"/>
       <w:r>
         <w:t>: ORM para interactuar con PostgreSQL.</w:t>
       </w:r>
@@ -242,6 +664,7 @@
       <w:pPr>
         <w:spacing w:after="0" w:line="240" w:lineRule="auto"/>
       </w:pPr>
+      <w:proofErr w:type="gramStart"/>
       <w:r>
         <w:t xml:space="preserve">  </w:t>
       </w:r>
@@ -250,7 +673,15 @@
           <w:b/>
           <w:bCs/>
         </w:rPr>
-        <w:t>psycopg2</w:t>
+        <w:t>psycopg</w:t>
+      </w:r>
+      <w:proofErr w:type="gramEnd"/>
+      <w:r>
+        <w:rPr>
+          <w:b/>
+          <w:bCs/>
+        </w:rPr>
+        <w:t>2</w:t>
       </w:r>
       <w:r>
         <w:t>: Driver para PostgreSQL (sincrónico, pero necesario para ciertos casos).</w:t>
@@ -260,9 +691,11 @@
       <w:pPr>
         <w:spacing w:after="0" w:line="240" w:lineRule="auto"/>
       </w:pPr>
+      <w:proofErr w:type="gramStart"/>
       <w:r>
         <w:t xml:space="preserve">  </w:t>
       </w:r>
+      <w:proofErr w:type="spellStart"/>
       <w:r>
         <w:rPr>
           <w:b/>
@@ -270,6 +703,8 @@
         </w:rPr>
         <w:t>asyncpg</w:t>
       </w:r>
+      <w:proofErr w:type="spellEnd"/>
+      <w:proofErr w:type="gramEnd"/>
       <w:r>
         <w:t>: Driver asíncrono para PostgreSQL.</w:t>
       </w:r>
@@ -284,14 +719,48 @@
         <w:spacing w:after="0" w:line="240" w:lineRule="auto"/>
       </w:pPr>
       <w:r>
-        <w:t>Comando para dar permisos a react</w:t>
-      </w:r>
+        <w:t xml:space="preserve">Comando para dar permisos a </w:t>
+      </w:r>
+      <w:proofErr w:type="spellStart"/>
+      <w:r>
+        <w:t>react</w:t>
+      </w:r>
+      <w:proofErr w:type="spellEnd"/>
       <w:r>
         <w:br/>
       </w:r>
       <w:r>
-        <w:t>Set-ExecutionPolicy Unrestricted -Scope CurrentUser</w:t>
-      </w:r>
+        <w:t>Set-</w:t>
+      </w:r>
+      <w:proofErr w:type="spellStart"/>
+      <w:r>
+        <w:t>ExecutionPolicy</w:t>
+      </w:r>
+      <w:proofErr w:type="spellEnd"/>
+      <w:r>
+        <w:t xml:space="preserve"> </w:t>
+      </w:r>
+      <w:proofErr w:type="spellStart"/>
+      <w:r>
+        <w:t>Unrestricted</w:t>
+      </w:r>
+      <w:proofErr w:type="spellEnd"/>
+      <w:r>
+        <w:t xml:space="preserve"> -</w:t>
+      </w:r>
+      <w:proofErr w:type="spellStart"/>
+      <w:r>
+        <w:t>Scope</w:t>
+      </w:r>
+      <w:proofErr w:type="spellEnd"/>
+      <w:r>
+        <w:t xml:space="preserve"> </w:t>
+      </w:r>
+      <w:proofErr w:type="spellStart"/>
+      <w:r>
+        <w:t>CurrentUser</w:t>
+      </w:r>
+      <w:proofErr w:type="spellEnd"/>
     </w:p>
     <w:p>
       <w:pPr>
@@ -313,9 +782,19 @@
       <w:pPr>
         <w:spacing w:after="0" w:line="240" w:lineRule="auto"/>
       </w:pPr>
-      <w:r>
-        <w:t>Npm run dev</w:t>
-      </w:r>
+      <w:proofErr w:type="spellStart"/>
+      <w:r>
+        <w:t>Npm</w:t>
+      </w:r>
+      <w:proofErr w:type="spellEnd"/>
+      <w:r>
+        <w:t xml:space="preserve"> run </w:t>
+      </w:r>
+      <w:proofErr w:type="spellStart"/>
+      <w:r>
+        <w:t>dev</w:t>
+      </w:r>
+      <w:proofErr w:type="spellEnd"/>
     </w:p>
     <w:p>
       <w:pPr>
@@ -329,9 +808,32 @@
       <w:pPr>
         <w:spacing w:after="0" w:line="240" w:lineRule="auto"/>
       </w:pPr>
-      <w:r>
-        <w:t>uvicorn main:app --reload</w:t>
-      </w:r>
+      <w:proofErr w:type="spellStart"/>
+      <w:r>
+        <w:t>uvicorn</w:t>
+      </w:r>
+      <w:proofErr w:type="spellEnd"/>
+      <w:r>
+        <w:t xml:space="preserve"> </w:t>
+      </w:r>
+      <w:proofErr w:type="spellStart"/>
+      <w:r>
+        <w:t>main:</w:t>
+      </w:r>
+      <w:proofErr w:type="gramStart"/>
+      <w:r>
+        <w:t>app</w:t>
+      </w:r>
+      <w:proofErr w:type="spellEnd"/>
+      <w:proofErr w:type="gramEnd"/>
+      <w:r>
+        <w:t xml:space="preserve"> --</w:t>
+      </w:r>
+      <w:proofErr w:type="spellStart"/>
+      <w:r>
+        <w:t>reload</w:t>
+      </w:r>
+      <w:proofErr w:type="spellEnd"/>
     </w:p>
     <w:p>
       <w:pPr>
@@ -370,15 +872,35 @@
       <w:pPr>
         <w:spacing w:after="0" w:line="240" w:lineRule="auto"/>
       </w:pPr>
-      <w:r>
-        <w:t xml:space="preserve">uvicorn Controlador.main:app </w:t>
-      </w:r>
-      <w:r>
-        <w:t>–</w:t>
-      </w:r>
+      <w:proofErr w:type="spellStart"/>
+      <w:r>
+        <w:t>uvicorn</w:t>
+      </w:r>
+      <w:proofErr w:type="spellEnd"/>
+      <w:r>
+        <w:t xml:space="preserve"> </w:t>
+      </w:r>
+      <w:proofErr w:type="spellStart"/>
+      <w:r>
+        <w:t>Controlador.main:</w:t>
+      </w:r>
+      <w:proofErr w:type="gramStart"/>
+      <w:r>
+        <w:t>app</w:t>
+      </w:r>
+      <w:proofErr w:type="spellEnd"/>
+      <w:proofErr w:type="gramEnd"/>
+      <w:r>
+        <w:t xml:space="preserve"> </w:t>
+      </w:r>
+      <w:r>
+        <w:t>--</w:t>
+      </w:r>
+      <w:proofErr w:type="spellStart"/>
       <w:r>
         <w:t>reload</w:t>
       </w:r>
+      <w:proofErr w:type="spellEnd"/>
     </w:p>
     <w:p>
       <w:pPr>
@@ -406,29 +928,84 @@
       <w:pPr>
         <w:spacing w:after="0" w:line="240" w:lineRule="auto"/>
       </w:pPr>
-      <w:r>
-        <w:t>git status</w:t>
-      </w:r>
-    </w:p>
-    <w:p>
-      <w:pPr>
-        <w:spacing w:after="0" w:line="240" w:lineRule="auto"/>
-      </w:pPr>
-      <w:r>
-        <w:t xml:space="preserve"> (Responde fatal: not a git repository)</w:t>
-      </w:r>
-    </w:p>
-    <w:p>
-      <w:pPr>
-        <w:spacing w:after="0" w:line="240" w:lineRule="auto"/>
-      </w:pPr>
-    </w:p>
-    <w:p>
-      <w:pPr>
-        <w:spacing w:after="0" w:line="240" w:lineRule="auto"/>
-      </w:pPr>
-      <w:r>
-        <w:t>git init (Esto sobre tu carpeta donde esta src)</w:t>
+      <w:proofErr w:type="spellStart"/>
+      <w:r>
+        <w:t>git</w:t>
+      </w:r>
+      <w:proofErr w:type="spellEnd"/>
+      <w:r>
+        <w:t xml:space="preserve"> </w:t>
+      </w:r>
+      <w:proofErr w:type="gramStart"/>
+      <w:r>
+        <w:t>status</w:t>
+      </w:r>
+      <w:proofErr w:type="gramEnd"/>
+    </w:p>
+    <w:p>
+      <w:pPr>
+        <w:spacing w:after="0" w:line="240" w:lineRule="auto"/>
+      </w:pPr>
+      <w:r>
+        <w:t xml:space="preserve"> (Responde fatal: </w:t>
+      </w:r>
+      <w:proofErr w:type="spellStart"/>
+      <w:r>
+        <w:t>not</w:t>
+      </w:r>
+      <w:proofErr w:type="spellEnd"/>
+      <w:r>
+        <w:t xml:space="preserve"> a </w:t>
+      </w:r>
+      <w:proofErr w:type="spellStart"/>
+      <w:r>
+        <w:t>git</w:t>
+      </w:r>
+      <w:proofErr w:type="spellEnd"/>
+      <w:r>
+        <w:t xml:space="preserve"> </w:t>
+      </w:r>
+      <w:proofErr w:type="spellStart"/>
+      <w:r>
+        <w:t>repository</w:t>
+      </w:r>
+      <w:proofErr w:type="spellEnd"/>
+      <w:r>
+        <w:t>)</w:t>
+      </w:r>
+    </w:p>
+    <w:p>
+      <w:pPr>
+        <w:spacing w:after="0" w:line="240" w:lineRule="auto"/>
+      </w:pPr>
+    </w:p>
+    <w:p>
+      <w:pPr>
+        <w:spacing w:after="0" w:line="240" w:lineRule="auto"/>
+      </w:pPr>
+      <w:proofErr w:type="spellStart"/>
+      <w:r>
+        <w:t>git</w:t>
+      </w:r>
+      <w:proofErr w:type="spellEnd"/>
+      <w:r>
+        <w:t xml:space="preserve"> </w:t>
+      </w:r>
+      <w:proofErr w:type="spellStart"/>
+      <w:r>
+        <w:t>init</w:t>
+      </w:r>
+      <w:proofErr w:type="spellEnd"/>
+      <w:r>
+        <w:t xml:space="preserve"> (Esto sobre tu carpeta donde esta </w:t>
+      </w:r>
+      <w:proofErr w:type="spellStart"/>
+      <w:r>
+        <w:t>src</w:t>
+      </w:r>
+      <w:proofErr w:type="spellEnd"/>
+      <w:r>
+        <w:t>)</w:t>
       </w:r>
     </w:p>
     <w:p>
@@ -453,87 +1030,233 @@
       <w:pPr>
         <w:spacing w:after="0" w:line="240" w:lineRule="auto"/>
       </w:pPr>
-      <w:r>
-        <w:t>git remote remove origin</w:t>
-      </w:r>
-    </w:p>
-    <w:p>
-      <w:pPr>
-        <w:spacing w:after="0" w:line="240" w:lineRule="auto"/>
-      </w:pPr>
-    </w:p>
-    <w:p>
-      <w:pPr>
-        <w:spacing w:after="0" w:line="240" w:lineRule="auto"/>
-      </w:pPr>
-      <w:r>
-        <w:t>git remote add origin https://github.com/Maiketon/ProyectoGestionAC</w:t>
-      </w:r>
-    </w:p>
-    <w:p>
-      <w:pPr>
-        <w:spacing w:after="0" w:line="240" w:lineRule="auto"/>
-      </w:pPr>
-    </w:p>
-    <w:p>
-      <w:pPr>
-        <w:spacing w:after="0" w:line="240" w:lineRule="auto"/>
-      </w:pPr>
-    </w:p>
-    <w:p>
-      <w:pPr>
-        <w:spacing w:after="0" w:line="240" w:lineRule="auto"/>
-      </w:pPr>
-      <w:r>
-        <w:t>git pull origin main --rebase ( Te va a permitir hacer pull del repositorio)</w:t>
-      </w:r>
-    </w:p>
-    <w:p>
-      <w:pPr>
-        <w:spacing w:after="0" w:line="240" w:lineRule="auto"/>
-      </w:pPr>
-    </w:p>
-    <w:p>
-      <w:pPr>
-        <w:spacing w:after="0" w:line="240" w:lineRule="auto"/>
-      </w:pPr>
-    </w:p>
-    <w:p>
-      <w:pPr>
-        <w:spacing w:after="0" w:line="240" w:lineRule="auto"/>
-      </w:pPr>
-    </w:p>
-    <w:p>
-      <w:pPr>
-        <w:spacing w:after="0" w:line="240" w:lineRule="auto"/>
-      </w:pPr>
-      <w:r>
-        <w:t xml:space="preserve"> //comando para hacer push//</w:t>
-      </w:r>
-    </w:p>
-    <w:p>
-      <w:pPr>
-        <w:spacing w:after="0" w:line="240" w:lineRule="auto"/>
-      </w:pPr>
-      <w:r>
-        <w:t>git add .</w:t>
-      </w:r>
-    </w:p>
-    <w:p>
-      <w:pPr>
-        <w:spacing w:after="0" w:line="240" w:lineRule="auto"/>
-      </w:pPr>
-      <w:r>
-        <w:t>git commit -m "Fusionando mi versión local con el repositorio remoto"</w:t>
-      </w:r>
-    </w:p>
-    <w:p>
-      <w:pPr>
-        <w:spacing w:after="0" w:line="240" w:lineRule="auto"/>
-      </w:pPr>
-      <w:r>
-        <w:t>git push origin main</w:t>
-      </w:r>
+      <w:proofErr w:type="spellStart"/>
+      <w:r>
+        <w:t>git</w:t>
+      </w:r>
+      <w:proofErr w:type="spellEnd"/>
+      <w:r>
+        <w:t xml:space="preserve"> remote </w:t>
+      </w:r>
+      <w:proofErr w:type="spellStart"/>
+      <w:r>
+        <w:t>remove</w:t>
+      </w:r>
+      <w:proofErr w:type="spellEnd"/>
+      <w:r>
+        <w:t xml:space="preserve"> </w:t>
+      </w:r>
+      <w:proofErr w:type="spellStart"/>
+      <w:r>
+        <w:t>origin</w:t>
+      </w:r>
+      <w:proofErr w:type="spellEnd"/>
+    </w:p>
+    <w:p>
+      <w:pPr>
+        <w:spacing w:after="0" w:line="240" w:lineRule="auto"/>
+      </w:pPr>
+    </w:p>
+    <w:p>
+      <w:pPr>
+        <w:spacing w:after="0" w:line="240" w:lineRule="auto"/>
+      </w:pPr>
+      <w:proofErr w:type="spellStart"/>
+      <w:r>
+        <w:t>git</w:t>
+      </w:r>
+      <w:proofErr w:type="spellEnd"/>
+      <w:r>
+        <w:t xml:space="preserve"> remote </w:t>
+      </w:r>
+      <w:proofErr w:type="spellStart"/>
+      <w:r>
+        <w:t>add</w:t>
+      </w:r>
+      <w:proofErr w:type="spellEnd"/>
+      <w:r>
+        <w:t xml:space="preserve"> </w:t>
+      </w:r>
+      <w:proofErr w:type="spellStart"/>
+      <w:r>
+        <w:t>origin</w:t>
+      </w:r>
+      <w:proofErr w:type="spellEnd"/>
+      <w:r>
+        <w:t xml:space="preserve"> https://github.com/Maiketon/ProyectoGestionAC</w:t>
+      </w:r>
+    </w:p>
+    <w:p>
+      <w:pPr>
+        <w:spacing w:after="0" w:line="240" w:lineRule="auto"/>
+      </w:pPr>
+    </w:p>
+    <w:p>
+      <w:pPr>
+        <w:spacing w:after="0" w:line="240" w:lineRule="auto"/>
+      </w:pPr>
+    </w:p>
+    <w:p>
+      <w:pPr>
+        <w:spacing w:after="0" w:line="240" w:lineRule="auto"/>
+      </w:pPr>
+      <w:proofErr w:type="spellStart"/>
+      <w:r>
+        <w:t>git</w:t>
+      </w:r>
+      <w:proofErr w:type="spellEnd"/>
+      <w:r>
+        <w:t xml:space="preserve"> </w:t>
+      </w:r>
+      <w:proofErr w:type="spellStart"/>
+      <w:r>
+        <w:t>pull</w:t>
+      </w:r>
+      <w:proofErr w:type="spellEnd"/>
+      <w:r>
+        <w:t xml:space="preserve"> </w:t>
+      </w:r>
+      <w:proofErr w:type="spellStart"/>
+      <w:r>
+        <w:t>origin</w:t>
+      </w:r>
+      <w:proofErr w:type="spellEnd"/>
+      <w:r>
+        <w:t xml:space="preserve"> </w:t>
+      </w:r>
+      <w:proofErr w:type="spellStart"/>
+      <w:r>
+        <w:t>main</w:t>
+      </w:r>
+      <w:proofErr w:type="spellEnd"/>
+      <w:r>
+        <w:t xml:space="preserve"> --rebase </w:t>
+      </w:r>
+      <w:proofErr w:type="gramStart"/>
+      <w:r>
+        <w:t>( Te</w:t>
+      </w:r>
+      <w:proofErr w:type="gramEnd"/>
+      <w:r>
+        <w:t xml:space="preserve"> va a permitir hacer </w:t>
+      </w:r>
+      <w:proofErr w:type="spellStart"/>
+      <w:r>
+        <w:t>pull</w:t>
+      </w:r>
+      <w:proofErr w:type="spellEnd"/>
+      <w:r>
+        <w:t xml:space="preserve"> del repositorio)</w:t>
+      </w:r>
+    </w:p>
+    <w:p>
+      <w:pPr>
+        <w:spacing w:after="0" w:line="240" w:lineRule="auto"/>
+      </w:pPr>
+    </w:p>
+    <w:p>
+      <w:pPr>
+        <w:spacing w:after="0" w:line="240" w:lineRule="auto"/>
+      </w:pPr>
+    </w:p>
+    <w:p>
+      <w:pPr>
+        <w:spacing w:after="0" w:line="240" w:lineRule="auto"/>
+      </w:pPr>
+    </w:p>
+    <w:p>
+      <w:pPr>
+        <w:spacing w:after="0" w:line="240" w:lineRule="auto"/>
+      </w:pPr>
+      <w:r>
+        <w:t xml:space="preserve"> //comando para hacer </w:t>
+      </w:r>
+      <w:proofErr w:type="spellStart"/>
+      <w:r>
+        <w:t>push</w:t>
+      </w:r>
+      <w:proofErr w:type="spellEnd"/>
+      <w:r>
+        <w:t>//</w:t>
+      </w:r>
+    </w:p>
+    <w:p>
+      <w:pPr>
+        <w:spacing w:after="0" w:line="240" w:lineRule="auto"/>
+      </w:pPr>
+      <w:proofErr w:type="spellStart"/>
+      <w:r>
+        <w:t>git</w:t>
+      </w:r>
+      <w:proofErr w:type="spellEnd"/>
+      <w:r>
+        <w:t xml:space="preserve"> </w:t>
+      </w:r>
+      <w:proofErr w:type="spellStart"/>
+      <w:proofErr w:type="gramStart"/>
+      <w:r>
+        <w:t>add</w:t>
+      </w:r>
+      <w:proofErr w:type="spellEnd"/>
+      <w:r>
+        <w:t xml:space="preserve"> .</w:t>
+      </w:r>
+      <w:proofErr w:type="gramEnd"/>
+    </w:p>
+    <w:p>
+      <w:pPr>
+        <w:spacing w:after="0" w:line="240" w:lineRule="auto"/>
+      </w:pPr>
+      <w:proofErr w:type="spellStart"/>
+      <w:r>
+        <w:t>git</w:t>
+      </w:r>
+      <w:proofErr w:type="spellEnd"/>
+      <w:r>
+        <w:t xml:space="preserve"> </w:t>
+      </w:r>
+      <w:proofErr w:type="spellStart"/>
+      <w:r>
+        <w:t>commit</w:t>
+      </w:r>
+      <w:proofErr w:type="spellEnd"/>
+      <w:r>
+        <w:t xml:space="preserve"> -m "Fusionando mi versión local con el repositorio remoto"</w:t>
+      </w:r>
+    </w:p>
+    <w:p>
+      <w:pPr>
+        <w:spacing w:after="0" w:line="240" w:lineRule="auto"/>
+      </w:pPr>
+      <w:proofErr w:type="spellStart"/>
+      <w:r>
+        <w:t>git</w:t>
+      </w:r>
+      <w:proofErr w:type="spellEnd"/>
+      <w:r>
+        <w:t xml:space="preserve"> </w:t>
+      </w:r>
+      <w:proofErr w:type="spellStart"/>
+      <w:r>
+        <w:t>push</w:t>
+      </w:r>
+      <w:proofErr w:type="spellEnd"/>
+      <w:r>
+        <w:t xml:space="preserve"> </w:t>
+      </w:r>
+      <w:proofErr w:type="spellStart"/>
+      <w:r>
+        <w:t>origin</w:t>
+      </w:r>
+      <w:proofErr w:type="spellEnd"/>
+      <w:r>
+        <w:t xml:space="preserve"> </w:t>
+      </w:r>
+      <w:proofErr w:type="spellStart"/>
+      <w:r>
+        <w:t>main</w:t>
+      </w:r>
+      <w:proofErr w:type="spellEnd"/>
     </w:p>
     <w:sectPr>
       <w:pgSz w:w="12240" w:h="15840"/>

</xml_diff>